<commit_message>
New translations consent call to parent for adolescent interview _v1.docx (Afrikaans)
</commit_message>
<xml_diff>
--- a/translations/parenttext_5day_south_africa/af/af_Consent Call to parent for Adolescent interview _V1.docx
+++ b/translations/parenttext_5day_south_africa/af/af_Consent Call to parent for Adolescent interview _V1.docx
@@ -13,7 +13,7 @@
         <w:pStyle w:val="P68B1DB1-Normal1"/>
       </w:pPr>
       <w:r>
-        <w:t xml:space="preserve">Appendix 14: SWIFT Consent Call to Parent for Adolescent Interview </w:t>
+        <w:t xml:space="preserve">Bylaag 14: SWIFT Toestemmingsoproep aan Ouer vir Onderhoud met Adolessent </w:t>
       </w:r>
     </w:p>
     <w:p>
@@ -442,7 +442,7 @@
         <w:spacing w:after="240" w:before="240" w:line="240" w:lineRule="auto"/>
       </w:pPr>
       <w:r>
-        <w:t xml:space="preserve">Before making this call a member of the team should have sent a copy of the consent form to the parent along with the following message from the study WhatsApp number. </w:t>
+        <w:t xml:space="preserve">Voordat hierdie oproep gemaak word, moes'n lid van die span 'n afskrif van die toestemmingsvorm aan die ouer gestuur het, saam met die volgende boodskap vanaf die studie se WhatsApp-nommer. </w:t>
       </w:r>
     </w:p>
     <w:p>
@@ -452,7 +452,7 @@
         <w:ind w:left="720" w:firstLine="0"/>
       </w:pPr>
       <w:r>
-        <w:t xml:space="preserve">Hello. This is _______ from the SWIFT research team looking at the ParentText Chatbot you have been interacting with. I have sent you a copy of the information form which you got when you said that we could interview your child a while back. They have been selected for the second interview which we explained in the form. One of our team will be calling you to go over the information, get your consent and set up a time to call your child. Please have a look at it before the call, if possible, so that you can ask any questions you have. Thanks!</w:t>
+        <w:t xml:space="preserve">Hallo. Dit is _______ van die SWIFT-navorsingspan wat na die ParentText-geselsbot kyk waarmee u in interaksie was. Ek het vir u 'n afskrif van die inligtingsvorm gestuur wat u ontvang het toe u 'n tyd gelede gesê het dat ons u kind mag ondervra. Hulle is gekies vir die tweede onderhoud wat ons in die vorm verduidelik het. Een van ons spanlede sal u skakel om die inligting deur te gaan, u toestemming te kry en 'n tyd te reël om u kind te skakel. Kyk asseblief daarna voor die oproep, indien moontlik, sodat u enige vrae wat u het, kan vra. Dankie!</w:t>
       </w:r>
     </w:p>
     <w:p>
@@ -466,7 +466,7 @@
         <w:pStyle w:val="P68B1DB1-Normal3"/>
       </w:pPr>
       <w:r>
-        <w:t xml:space="preserve">Call script  </w:t>
+        <w:t xml:space="preserve">Oproep manuskrip  </w:t>
       </w:r>
     </w:p>
     <w:p>
@@ -475,7 +475,7 @@
         <w:spacing w:after="240" w:before="240" w:line="240" w:lineRule="auto"/>
       </w:pPr>
       <w:r>
-        <w:t xml:space="preserve">Hi there.  I’m ____________. I’m calling from the SWIFT research team looking at the ParentText Chatbot you have been interacting with. A while back, you gave consent for your child to be interviewed by our team. As you may know we have already done the shorter survey interview, but your child has also been selected for the one-on-one telephonic interview. You would have received a message from our team with the information sheet, saying that we will be calling you. Is this a good time for you?</w:t>
+        <w:t xml:space="preserve">Hi daar.  Ek is ____________. Ek bel van die SWIFT-navorsingspan wat na die ParentText-geselsbot kyk waarmee u in interaksie was. ‘n Rukkie gelede het u toestemming gegee vir u kind om deur ons span ondervra te word. Soos u dalk weet, het ons reeds die korter opname-onderhoud gedoen, maar u kind is ook gekies vir die een-op-een telefoniese onderhoud. Jy sou 'n boodskap van ons span ontvang het met die inligtingsblad, wat sê dat ons u gaan skakel. Is dit 'n goeie tyd vir jou?</w:t>
       </w:r>
     </w:p>
     <w:p>
@@ -485,7 +485,7 @@
         <w:ind w:left="720" w:firstLine="0"/>
       </w:pPr>
       <w:r>
-        <w:t xml:space="preserve">If they answer no, get an alternate time to call back, if yes proceed.</w:t>
+        <w:t xml:space="preserve">As hulle nee antwoord, vra vir 'n alternatiewe tyd om terug te skakel. As hulle ja antwoord, gaan voort.</w:t>
       </w:r>
     </w:p>
     <w:p>
@@ -494,7 +494,7 @@
         <w:spacing w:after="240" w:before="240" w:line="240" w:lineRule="auto"/>
       </w:pPr>
       <w:r>
-        <w:t xml:space="preserve">I’m calling to get your consent to interview ___________ and before you give it to me, I wanted to make sure you have gone through the consent form to make sure you know all the details you need to know to give that consent. Have you read it already or would you like me to go through it with you now? </w:t>
+        <w:t xml:space="preserve">Ek bel om u toestemming te kry om ___________ te ondervra, en voordat jy dit aan my gee, wil ek seker maak dat u die toestemmingsvorm deurgegaan het om te verseker dat jy al die besonderhede wat u nodig het om daardie toestemming te gee, verstaan. Het jy dit reeds gelees, of wil jy hê ek moet dit nou saam met jou deurgaan? </w:t>
       </w:r>
     </w:p>
     <w:tbl>
@@ -544,16 +544,16 @@
               <w:pStyle w:val="P68B1DB1-Normal4"/>
             </w:pPr>
             <w:r>
-              <w:t xml:space="preserve">If they </w:t>
+              <w:t xml:space="preserve">As hulle </w:t>
             </w:r>
             <w:r>
               <w:rPr>
                 <w:b w:val="1"/>
               </w:rPr>
-              <w:t xml:space="preserve">haven’t read</w:t>
+              <w:t xml:space="preserve">dit nog nie gelees</w:t>
             </w:r>
             <w:r>
-              <w:t xml:space="preserve"> it. Say…</w:t>
+              <w:t xml:space="preserve"> het nie. Sê…</w:t>
             </w:r>
           </w:p>
           <w:p>
@@ -562,7 +562,7 @@
               <w:spacing w:after="240" w:before="240" w:line="240" w:lineRule="auto"/>
             </w:pPr>
             <w:r>
-              <w:t xml:space="preserve">Please stop me as I’m going if anything isn’t clear or if you have any questions. I will also make sure that all your questions are answered at the end. </w:t>
+              <w:t xml:space="preserve">Stop my asseblief as ek iets sê wat nie duidelik is nie, of as jy enige vrae het. Ek sal ook seker maak dat al jou vrae aan die einde beantwoord word. </w:t>
             </w:r>
           </w:p>
           <w:p>
@@ -573,7 +573,7 @@
               <w:pStyle w:val="P68B1DB1-Normal4"/>
             </w:pPr>
             <w:r>
-              <w:t xml:space="preserve">Proceed to read consent form slowly</w:t>
+              <w:t xml:space="preserve">Gaan voort om die toestemmingsvorm stadig te lees</w:t>
             </w:r>
           </w:p>
           <w:p>
@@ -582,7 +582,7 @@
               <w:jc w:val="both"/>
             </w:pPr>
             <w:r>
-              <w:t xml:space="preserve">Do you have any questions?</w:t>
+              <w:t xml:space="preserve">Het jy enige vrae?</w:t>
             </w:r>
           </w:p>
           <w:p>
@@ -596,7 +596,7 @@
               </w:rPr>
             </w:pPr>
             <w:r>
-              <w:t xml:space="preserve">Proceed to informed consent to take part in study below</w:t>
+              <w:t xml:space="preserve">Gaan voort na ingeligte toestemming om aan die studie deel te neem hieronder</w:t>
             </w:r>
           </w:p>
         </w:tc>
@@ -622,16 +622,16 @@
               <w:pStyle w:val="P68B1DB1-Normal4"/>
             </w:pPr>
             <w:r>
-              <w:t xml:space="preserve">If they </w:t>
+              <w:t xml:space="preserve">As hulle </w:t>
             </w:r>
             <w:r>
               <w:rPr>
                 <w:b w:val="1"/>
               </w:rPr>
-              <w:t xml:space="preserve">have read</w:t>
+              <w:t xml:space="preserve">dit gelees</w:t>
             </w:r>
             <w:r>
-              <w:t xml:space="preserve"> it. Say…</w:t>
+              <w:t xml:space="preserve"> het. Sê…</w:t>
             </w:r>
           </w:p>
           <w:p>
@@ -640,7 +640,7 @@
               <w:spacing w:after="240" w:before="240" w:line="240" w:lineRule="auto"/>
             </w:pPr>
             <w:r>
-              <w:t xml:space="preserve">I’m glad that you went through it. Do you have any questions? </w:t>
+              <w:t xml:space="preserve">Ek is bly jy het deur dit gegaan. Het jy enige vrae? </w:t>
             </w:r>
           </w:p>
           <w:p>
@@ -649,7 +649,7 @@
               <w:spacing w:after="240" w:before="240" w:line="240" w:lineRule="auto"/>
             </w:pPr>
             <w:r>
-              <w:t xml:space="preserve">I know that you have read it, but I would just like to go over the last part which is the consent part. </w:t>
+              <w:t xml:space="preserve">Ek weet dat jy dit gelees het, maar ek wil net die laaste deel, wat die toestemmingdeel is, weer deurgaan. </w:t>
             </w:r>
           </w:p>
           <w:p>
@@ -659,7 +659,7 @@
               <w:ind w:left="720" w:firstLine="0"/>
             </w:pPr>
             <w:r>
-              <w:t xml:space="preserve">Proceed to informed consent to take part in study below</w:t>
+              <w:t xml:space="preserve">Gaan voort na ingeligte toestemming om aan die studie deel te neem hieronder</w:t>
             </w:r>
           </w:p>
           <w:p>
@@ -702,7 +702,7 @@
         <w:pStyle w:val="P68B1DB1-Normal5"/>
       </w:pPr>
       <w:r>
-        <w:t xml:space="preserve">Informed Consent to Take Part in the Study</w:t>
+        <w:t xml:space="preserve">Ingeligte Toestemming om aan die Studie Deel te Neem</w:t>
       </w:r>
     </w:p>
     <w:p>
@@ -711,7 +711,7 @@
         <w:jc w:val="both"/>
       </w:pPr>
       <w:r>
-        <w:t xml:space="preserve">Please listen carefully to the following questions and reply yes if you consent. If you say no to anything, that's okay. I will go over that bit of information again and then you can confirm once you are happy.</w:t>
+        <w:t xml:space="preserve">Luister asseblief aandagtig na die volgende vrae en antwoord ja as jy toestemming gee. As jy nee antwoord op iets, is dit ook reg. Ek sal daardie gedeelte van die inligting weer deurgaan, en dan kan jy dit bevestig sodra jy tevrede is.</w:t>
       </w:r>
     </w:p>
     <w:p>
@@ -728,7 +728,7 @@
         </w:rPr>
       </w:pPr>
       <w:r>
-        <w:t xml:space="preserve">Do you confirm that you have read the information in the consent form and know what is expected of your child?</w:t>
+        <w:t xml:space="preserve">Bevestig jy dat jy die inligting in die toestemmingsvorm gelees het en weet wat van jou kind verwag word?</w:t>
       </w:r>
     </w:p>
     <w:p>
@@ -745,7 +745,7 @@
         </w:rPr>
       </w:pPr>
       <w:r>
-        <w:t xml:space="preserve">Do you understand as your child’s guardian that you are giving consent for them to participate? </w:t>
+        <w:t xml:space="preserve">Verstaan jy, as die voog van jou kind, dat jy toestemming gee vir hulle om deel te neem? </w:t>
       </w:r>
     </w:p>
     <w:p>
@@ -776,7 +776,7 @@
         <w:jc w:val="both"/>
       </w:pPr>
       <w:r>
-        <w:t xml:space="preserve">Do you understand that they can say no to being interviewed without any consequence? </w:t>
+        <w:t xml:space="preserve">Verstaan jy dat hulle nee kan sê om ondervra te word sonder enige gevolge? </w:t>
       </w:r>
     </w:p>
     <w:p>
@@ -793,7 +793,7 @@
         </w:rPr>
       </w:pPr>
       <w:r>
-        <w:t xml:space="preserve">Have you had time to think about the information?</w:t>
+        <w:t xml:space="preserve">Het jy tyd gehad om oor die inligting na te dink?</w:t>
       </w:r>
     </w:p>
     <w:p>
@@ -810,7 +810,7 @@
         </w:rPr>
       </w:pPr>
       <w:r>
-        <w:t xml:space="preserve">Have you asked any questions you had?</w:t>
+        <w:t xml:space="preserve">Het jy enige vrae wat jy gehad het, gevra?</w:t>
       </w:r>
     </w:p>
     <w:p>
@@ -827,7 +827,7 @@
         </w:rPr>
       </w:pPr>
       <w:r>
-        <w:t xml:space="preserve">Are you satisfied with the answers you got if you did have questions?</w:t>
+        <w:t xml:space="preserve">Is jy tevrede met die antwoorde wat jy gekry het, as jy vrae gehad het?</w:t>
       </w:r>
     </w:p>
     <w:p>
@@ -844,7 +844,7 @@
         </w:rPr>
       </w:pPr>
       <w:r>
-        <w:t xml:space="preserve">Do you know who can see your child’s information, how it will be kept safe, and what happens to it after the study?</w:t>
+        <w:t xml:space="preserve">Verstaan jy wie toegang sal hê tot jou kind se inligting, hoe dit veilig bewaar sal word, en wat daarmee sal gebeur na die studie?</w:t>
       </w:r>
     </w:p>
     <w:p>
@@ -858,7 +858,7 @@
         <w:jc w:val="both"/>
       </w:pPr>
       <w:r>
-        <w:t xml:space="preserve">Do you understand that you will not be notified of your child’s answers?</w:t>
+        <w:t xml:space="preserve">Verstaan jy dat jy nie van jou kind se antwoorde in kennis gestel sal word nie?</w:t>
       </w:r>
     </w:p>
     <w:p>
@@ -872,7 +872,7 @@
         <w:jc w:val="both"/>
       </w:pPr>
       <w:r>
-        <w:t xml:space="preserve">Do you understand that if the researchers pick up any safety concerns while interviewing your child, they will let your child know that they will have to share the information, and then they will share it with you?</w:t>
+        <w:t xml:space="preserve">Verstaan jy dat as die navorsers enige veiligheidkwessies optel tydens die onderhoud met jou kind, hulle jou kind sal laat weet dat die inligting gedeel moet word, en dit dan met jou sal deel?</w:t>
       </w:r>
     </w:p>
     <w:p>
@@ -889,7 +889,7 @@
         </w:rPr>
       </w:pPr>
       <w:r>
-        <w:t xml:space="preserve">Do you understand that you and your child won’t be named in any results, papers or reports from this study?</w:t>
+        <w:t xml:space="preserve">Verstaan jy dat jy en jou kind nie in enige resultate, artikels of verslae van hierdie studie genoem sal word nie?</w:t>
       </w:r>
     </w:p>
     <w:p>
@@ -906,7 +906,7 @@
         </w:rPr>
       </w:pPr>
       <w:r>
-        <w:t xml:space="preserve">Do you know who to contact if you have a problem with the study?</w:t>
+        <w:t xml:space="preserve">Weet jy wie om te kontak as jy 'n probleem met die studie het?</w:t>
       </w:r>
     </w:p>
     <w:p>
@@ -923,7 +923,7 @@
         </w:rPr>
       </w:pPr>
       <w:r>
-        <w:t xml:space="preserve">Can one of the team contact you again if more information is needed from you?</w:t>
+        <w:t xml:space="preserve">Kan een van die spanlede jou weer kontak as meer inligting van jou benodig word?</w:t>
       </w:r>
     </w:p>
     <w:p>
@@ -940,7 +940,7 @@
         </w:rPr>
       </w:pPr>
       <w:r>
-        <w:t xml:space="preserve">Can we keep your contact information so we can tell you about the results of the study?</w:t>
+        <w:t xml:space="preserve">Kan ons jou kontakbesonderhede behou sodat ons jou kan inlig oor die resultate van die studie?</w:t>
       </w:r>
     </w:p>
     <w:p>
@@ -964,7 +964,7 @@
         </w:rPr>
       </w:pPr>
       <w:r>
-        <w:t xml:space="preserve">Do you give us consent to contact your child and for them to take part in the interview? </w:t>
+        <w:t xml:space="preserve">Gee jy ons toestemming om jou kind te kontak en hulle aan die onderhoud deel te laat neem? </w:t>
       </w:r>
     </w:p>
     <w:p>
@@ -979,7 +979,7 @@
         <w:ind w:left="0" w:firstLine="0"/>
       </w:pPr>
       <w:r>
-        <w:t xml:space="preserve">I would like to set up a time which will work for us to call your child for the interview. But I just want to make sure that when we do call, they will be able to speak privately in a space where they won’t be disturbed or overheard. Would you please be able to help us make sure that they are able to talk without anyone overhearing them, even you. This is to ensure their privacy and confidentiality. I know it’s difficult in some of our houses, but can you think of a time and space where this is possible? (explore this space with them or how to perhaps put something in place)</w:t>
+        <w:t xml:space="preserve">Ek wil graag 'n tyd reël wat vir jou werk om jou kind vir die onderhoud te skakel. Maar ek wil net seker maak dat wanneer ons skakel, hulle privaat kan praat in 'n ruimte waar hulle nie gesteur of afgesluister kan word nie. Sal jy ons asseblief help om te verseker dat hulle kan praat sonder dat iemand hulle afluister, selfs jy. Dit is om hul privaatheid en vertroulikheid te verseker. Ek weet dit is moeilik in sommige van ons huise, maar kan jy aan 'n tyd en ruimte dink waar dit moontlik is? (verken hierdie ruimte met hulle of hoe iets in plek gesit kan word)</w:t>
       </w:r>
     </w:p>
     <w:p>
@@ -988,7 +988,7 @@
         <w:ind w:left="0" w:firstLine="0"/>
       </w:pPr>
       <w:r>
-        <w:t xml:space="preserve">Thank you so much. We will call _________ at ____________ on the __________ . </w:t>
+        <w:t xml:space="preserve">Baie dankie. Ons sal _________ bel, ____________ op die __________ . </w:t>
       </w:r>
     </w:p>
     <w:p>

</xml_diff>